<commit_message>
update resume for may
</commit_message>
<xml_diff>
--- a/SamMcGrailResume2016.docx
+++ b/SamMcGrailResume2016.docx
@@ -361,7 +361,23 @@
           <w:sz w:val="20"/>
           <w:szCs w:val="20"/>
         </w:rPr>
-        <w:t>: SQL, PostgreSQL</w:t>
+        <w:t xml:space="preserve">: SQL, </w:t>
+      </w:r>
+      <w:r>
+        <w:rPr>
+          <w:rFonts w:ascii="Georgia" w:eastAsia="Georgia" w:hAnsi="Georgia" w:cs="Georgia"/>
+          <w:sz w:val="20"/>
+          <w:szCs w:val="20"/>
+        </w:rPr>
+        <w:t xml:space="preserve">MySQL, </w:t>
+      </w:r>
+      <w:r>
+        <w:rPr>
+          <w:rFonts w:ascii="Georgia" w:eastAsia="Georgia" w:hAnsi="Georgia" w:cs="Georgia"/>
+          <w:sz w:val="20"/>
+          <w:szCs w:val="20"/>
+        </w:rPr>
+        <w:t>PostgreSQL</w:t>
       </w:r>
     </w:p>
     <w:p>
@@ -397,6 +413,14 @@
           <w:sz w:val="20"/>
           <w:szCs w:val="20"/>
         </w:rPr>
+        <w:t xml:space="preserve">D3.js, </w:t>
+      </w:r>
+      <w:r>
+        <w:rPr>
+          <w:rFonts w:ascii="Georgia" w:eastAsia="Georgia" w:hAnsi="Georgia" w:cs="Georgia"/>
+          <w:sz w:val="20"/>
+          <w:szCs w:val="20"/>
+        </w:rPr>
         <w:t>Linux</w:t>
       </w:r>
       <w:r>
@@ -437,15 +461,15 @@
           <w:sz w:val="20"/>
           <w:szCs w:val="20"/>
         </w:rPr>
-        <w:t xml:space="preserve">Heroku, </w:t>
-      </w:r>
-      <w:r>
-        <w:rPr>
-          <w:rFonts w:ascii="Georgia" w:eastAsia="Georgia" w:hAnsi="Georgia" w:cs="Georgia"/>
-          <w:sz w:val="20"/>
-          <w:szCs w:val="20"/>
-        </w:rPr>
-        <w:t>d3, Bootstrap</w:t>
+        <w:t>Heroku,</w:t>
+      </w:r>
+      <w:r>
+        <w:rPr>
+          <w:rFonts w:ascii="Georgia" w:eastAsia="Georgia" w:hAnsi="Georgia" w:cs="Georgia"/>
+          <w:sz w:val="20"/>
+          <w:szCs w:val="20"/>
+        </w:rPr>
+        <w:t xml:space="preserve"> Bootstrap</w:t>
       </w:r>
       <w:r>
         <w:rPr>
@@ -761,92 +785,63 @@
           <w:sz w:val="20"/>
           <w:szCs w:val="20"/>
         </w:rPr>
-        <w:tab/>
-      </w:r>
-      <w:r>
-        <w:rPr>
-          <w:rFonts w:ascii="Georgia" w:eastAsia="Georgia" w:hAnsi="Georgia" w:cs="Georgia"/>
-          <w:i/>
-          <w:sz w:val="20"/>
-          <w:szCs w:val="20"/>
-        </w:rPr>
-        <w:tab/>
-      </w:r>
-      <w:r>
-        <w:rPr>
-          <w:rFonts w:ascii="Georgia" w:eastAsia="Georgia" w:hAnsi="Georgia" w:cs="Georgia"/>
-          <w:i/>
-          <w:sz w:val="20"/>
-          <w:szCs w:val="20"/>
-        </w:rPr>
-        <w:tab/>
-      </w:r>
-      <w:r>
-        <w:rPr>
-          <w:rFonts w:ascii="Georgia" w:eastAsia="Georgia" w:hAnsi="Georgia" w:cs="Georgia"/>
-          <w:i/>
-          <w:sz w:val="20"/>
-          <w:szCs w:val="20"/>
-        </w:rPr>
-        <w:tab/>
-      </w:r>
-      <w:r>
-        <w:rPr>
-          <w:rFonts w:ascii="Georgia" w:eastAsia="Georgia" w:hAnsi="Georgia" w:cs="Georgia"/>
-          <w:i/>
-          <w:sz w:val="20"/>
-          <w:szCs w:val="20"/>
-        </w:rPr>
-        <w:tab/>
-      </w:r>
-      <w:r>
-        <w:rPr>
-          <w:rFonts w:ascii="Georgia" w:eastAsia="Georgia" w:hAnsi="Georgia" w:cs="Georgia"/>
-          <w:i/>
-          <w:sz w:val="20"/>
-          <w:szCs w:val="20"/>
-        </w:rPr>
-        <w:tab/>
-      </w:r>
-      <w:r>
-        <w:rPr>
-          <w:rFonts w:ascii="Georgia" w:eastAsia="Georgia" w:hAnsi="Georgia" w:cs="Georgia"/>
-          <w:i/>
-          <w:sz w:val="20"/>
-          <w:szCs w:val="20"/>
-        </w:rPr>
-        <w:tab/>
-      </w:r>
-      <w:r>
-        <w:rPr>
-          <w:rFonts w:ascii="Georgia" w:eastAsia="Georgia" w:hAnsi="Georgia" w:cs="Georgia"/>
-          <w:i/>
-          <w:sz w:val="20"/>
-          <w:szCs w:val="20"/>
-        </w:rPr>
-        <w:tab/>
-        <w:t xml:space="preserve">  </w:t>
-      </w:r>
-      <w:r>
-        <w:rPr>
-          <w:rFonts w:ascii="Georgia" w:eastAsia="Georgia" w:hAnsi="Georgia" w:cs="Georgia"/>
-          <w:i/>
-          <w:sz w:val="20"/>
-          <w:szCs w:val="20"/>
-        </w:rPr>
-        <w:t xml:space="preserve">       </w:t>
-      </w:r>
-      <w:r>
-        <w:rPr>
-          <w:rFonts w:ascii="Georgia" w:eastAsia="Georgia" w:hAnsi="Georgia" w:cs="Georgia"/>
-          <w:i/>
-          <w:sz w:val="20"/>
-          <w:szCs w:val="20"/>
-        </w:rPr>
-        <w:t xml:space="preserve">   </w:t>
-      </w:r>
-      <w:bookmarkStart w:id="0" w:name="_GoBack"/>
-      <w:bookmarkEnd w:id="0"/>
+        <w:t>, Soft</w:t>
+      </w:r>
+      <w:r>
+        <w:rPr>
+          <w:rFonts w:ascii="Georgia" w:eastAsia="Georgia" w:hAnsi="Georgia" w:cs="Georgia"/>
+          <w:i/>
+          <w:sz w:val="20"/>
+          <w:szCs w:val="20"/>
+        </w:rPr>
+        <w:t>ware Engineer</w:t>
+      </w:r>
+      <w:r>
+        <w:rPr>
+          <w:rFonts w:ascii="Georgia" w:eastAsia="Georgia" w:hAnsi="Georgia" w:cs="Georgia"/>
+          <w:i/>
+          <w:sz w:val="20"/>
+          <w:szCs w:val="20"/>
+        </w:rPr>
+        <w:tab/>
+      </w:r>
+      <w:r>
+        <w:rPr>
+          <w:rFonts w:ascii="Georgia" w:eastAsia="Georgia" w:hAnsi="Georgia" w:cs="Georgia"/>
+          <w:i/>
+          <w:sz w:val="20"/>
+          <w:szCs w:val="20"/>
+        </w:rPr>
+        <w:tab/>
+      </w:r>
+      <w:r>
+        <w:rPr>
+          <w:rFonts w:ascii="Georgia" w:eastAsia="Georgia" w:hAnsi="Georgia" w:cs="Georgia"/>
+          <w:i/>
+          <w:sz w:val="20"/>
+          <w:szCs w:val="20"/>
+        </w:rPr>
+        <w:tab/>
+      </w:r>
+      <w:r>
+        <w:rPr>
+          <w:rFonts w:ascii="Georgia" w:eastAsia="Georgia" w:hAnsi="Georgia" w:cs="Georgia"/>
+          <w:i/>
+          <w:sz w:val="20"/>
+          <w:szCs w:val="20"/>
+        </w:rPr>
+        <w:tab/>
+      </w:r>
+      <w:r>
+        <w:rPr>
+          <w:rFonts w:ascii="Georgia" w:eastAsia="Georgia" w:hAnsi="Georgia" w:cs="Georgia"/>
+          <w:i/>
+          <w:sz w:val="20"/>
+          <w:szCs w:val="20"/>
+        </w:rPr>
+        <w:tab/>
+        <w:t xml:space="preserve">            </w:t>
+      </w:r>
       <w:r>
         <w:rPr>
           <w:rFonts w:ascii="Georgia" w:eastAsia="Georgia" w:hAnsi="Georgia" w:cs="Georgia"/>
@@ -863,7 +858,7 @@
           <w:sz w:val="20"/>
           <w:szCs w:val="20"/>
         </w:rPr>
-        <w:t>April</w:t>
+        <w:t>May</w:t>
       </w:r>
       <w:r>
         <w:rPr>
@@ -942,7 +937,23 @@
           <w:sz w:val="20"/>
           <w:szCs w:val="20"/>
         </w:rPr>
-        <w:t>Runs on an embedded system (IDD-200 Doble device)</w:t>
+        <w:t>Runs on an embed</w:t>
+      </w:r>
+      <w:r>
+        <w:rPr>
+          <w:rFonts w:ascii="Georgia" w:eastAsia="Georgia" w:hAnsi="Georgia" w:cs="Georgia"/>
+          <w:sz w:val="20"/>
+          <w:szCs w:val="20"/>
+        </w:rPr>
+        <w:t>ded system (IDD-200, PD-Guard, Delphi, Domino</w:t>
+      </w:r>
+      <w:r>
+        <w:rPr>
+          <w:rFonts w:ascii="Georgia" w:eastAsia="Georgia" w:hAnsi="Georgia" w:cs="Georgia"/>
+          <w:sz w:val="20"/>
+          <w:szCs w:val="20"/>
+        </w:rPr>
+        <w:t>)</w:t>
       </w:r>
       <w:r>
         <w:rPr>
@@ -1135,20 +1146,12 @@
         </w:rPr>
         <w:t xml:space="preserve">. </w:t>
       </w:r>
-      <w:r>
-        <w:rPr>
-          <w:rFonts w:ascii="Georgia" w:eastAsia="Georgia" w:hAnsi="Georgia" w:cs="Georgia"/>
-          <w:sz w:val="20"/>
-          <w:szCs w:val="20"/>
-        </w:rPr>
-        <w:t xml:space="preserve">Remote team spread across England, Romania, and East/West coast USA. </w:t>
-      </w:r>
     </w:p>
     <w:p>
       <w:pPr>
         <w:pStyle w:val="normal0"/>
         <w:numPr>
-          <w:ilvl w:val="1"/>
+          <w:ilvl w:val="0"/>
           <w:numId w:val="3"/>
         </w:numPr>
         <w:ind w:hanging="360"/>
@@ -1164,7 +1167,15 @@
           <w:sz w:val="20"/>
           <w:szCs w:val="20"/>
         </w:rPr>
-        <w:t>Uses D3.js and C3.js</w:t>
+        <w:t>Extensive use of</w:t>
+      </w:r>
+      <w:r>
+        <w:rPr>
+          <w:rFonts w:ascii="Georgia" w:eastAsia="Georgia" w:hAnsi="Georgia" w:cs="Georgia"/>
+          <w:sz w:val="20"/>
+          <w:szCs w:val="20"/>
+        </w:rPr>
+        <w:t xml:space="preserve"> D3.js and C3.js</w:t>
       </w:r>
       <w:r>
         <w:rPr>
@@ -1180,24 +1191,97 @@
           <w:sz w:val="20"/>
           <w:szCs w:val="20"/>
         </w:rPr>
-        <w:t xml:space="preserve"> to </w:t>
-      </w:r>
-      <w:r>
-        <w:rPr>
-          <w:rFonts w:ascii="Georgia" w:eastAsia="Georgia" w:hAnsi="Georgia" w:cs="Georgia"/>
-          <w:sz w:val="20"/>
-          <w:szCs w:val="20"/>
-        </w:rPr>
-        <w:t>present IDD sensor</w:t>
-      </w:r>
-      <w:r>
-        <w:rPr>
-          <w:rFonts w:ascii="Georgia" w:eastAsia="Georgia" w:hAnsi="Georgia" w:cs="Georgia"/>
-          <w:sz w:val="20"/>
-          <w:szCs w:val="20"/>
-        </w:rPr>
-        <w:t xml:space="preserve"> data more clearly.</w:t>
-      </w:r>
+        <w:t xml:space="preserve"> allows </w:t>
+      </w:r>
+      <w:r>
+        <w:rPr>
+          <w:rFonts w:ascii="Georgia" w:eastAsia="Georgia" w:hAnsi="Georgia" w:cs="Georgia"/>
+          <w:sz w:val="20"/>
+          <w:szCs w:val="20"/>
+        </w:rPr>
+        <w:t>sensor</w:t>
+      </w:r>
+      <w:r>
+        <w:rPr>
+          <w:rFonts w:ascii="Georgia" w:eastAsia="Georgia" w:hAnsi="Georgia" w:cs="Georgia"/>
+          <w:sz w:val="20"/>
+          <w:szCs w:val="20"/>
+        </w:rPr>
+        <w:t xml:space="preserve"> data</w:t>
+      </w:r>
+      <w:r>
+        <w:rPr>
+          <w:rFonts w:ascii="Georgia" w:eastAsia="Georgia" w:hAnsi="Georgia" w:cs="Georgia"/>
+          <w:sz w:val="20"/>
+          <w:szCs w:val="20"/>
+        </w:rPr>
+        <w:t xml:space="preserve"> to be presented</w:t>
+      </w:r>
+      <w:r>
+        <w:rPr>
+          <w:rFonts w:ascii="Georgia" w:eastAsia="Georgia" w:hAnsi="Georgia" w:cs="Georgia"/>
+          <w:sz w:val="20"/>
+          <w:szCs w:val="20"/>
+        </w:rPr>
+        <w:t xml:space="preserve"> more clearly.</w:t>
+      </w:r>
+      <w:r>
+        <w:rPr>
+          <w:rFonts w:ascii="Georgia" w:eastAsia="Georgia" w:hAnsi="Georgia" w:cs="Georgia"/>
+          <w:sz w:val="20"/>
+          <w:szCs w:val="20"/>
+        </w:rPr>
+        <w:t xml:space="preserve"> </w:t>
+      </w:r>
+      <w:r>
+        <w:rPr>
+          <w:rFonts w:ascii="Georgia" w:eastAsia="Georgia" w:hAnsi="Georgia" w:cs="Georgia"/>
+          <w:sz w:val="20"/>
+          <w:szCs w:val="20"/>
+        </w:rPr>
+        <w:t xml:space="preserve"> </w:t>
+      </w:r>
+    </w:p>
+    <w:p>
+      <w:pPr>
+        <w:pStyle w:val="normal0"/>
+        <w:numPr>
+          <w:ilvl w:val="0"/>
+          <w:numId w:val="3"/>
+        </w:numPr>
+        <w:ind w:hanging="360"/>
+        <w:rPr>
+          <w:rFonts w:ascii="Georgia" w:eastAsia="Georgia" w:hAnsi="Georgia" w:cs="Georgia"/>
+          <w:sz w:val="20"/>
+          <w:szCs w:val="20"/>
+        </w:rPr>
+      </w:pPr>
+      <w:r>
+        <w:rPr>
+          <w:rFonts w:ascii="Georgia" w:eastAsia="Georgia" w:hAnsi="Georgia" w:cs="Georgia"/>
+          <w:sz w:val="20"/>
+          <w:szCs w:val="20"/>
+        </w:rPr>
+        <w:t>Worked with a r</w:t>
+      </w:r>
+      <w:r>
+        <w:rPr>
+          <w:rFonts w:ascii="Georgia" w:eastAsia="Georgia" w:hAnsi="Georgia" w:cs="Georgia"/>
+          <w:sz w:val="20"/>
+          <w:szCs w:val="20"/>
+        </w:rPr>
+        <w:t>emote team spread across England, Ro</w:t>
+      </w:r>
+      <w:r>
+        <w:rPr>
+          <w:rFonts w:ascii="Georgia" w:eastAsia="Georgia" w:hAnsi="Georgia" w:cs="Georgia"/>
+          <w:sz w:val="20"/>
+          <w:szCs w:val="20"/>
+        </w:rPr>
+        <w:t xml:space="preserve">mania, and East/West coast USA. </w:t>
+      </w:r>
+      <w:bookmarkStart w:id="0" w:name="_GoBack"/>
+      <w:bookmarkEnd w:id="0"/>
     </w:p>
     <w:p>
       <w:pPr>
@@ -1389,34 +1473,43 @@
           <w:szCs w:val="20"/>
         </w:rPr>
         <w:tab/>
-        <w:t xml:space="preserve">             </w:t>
-      </w:r>
-      <w:r>
-        <w:rPr>
-          <w:rFonts w:ascii="Georgia" w:eastAsia="Georgia" w:hAnsi="Georgia" w:cs="Georgia"/>
-          <w:i/>
-          <w:sz w:val="20"/>
-          <w:szCs w:val="20"/>
-        </w:rPr>
-        <w:t xml:space="preserve">     </w:t>
-      </w:r>
-      <w:r>
-        <w:rPr>
-          <w:rFonts w:ascii="Georgia" w:eastAsia="Georgia" w:hAnsi="Georgia" w:cs="Georgia"/>
-          <w:i/>
-          <w:sz w:val="20"/>
-          <w:szCs w:val="20"/>
-        </w:rPr>
-        <w:t xml:space="preserve"> May 2015 - </w:t>
-      </w:r>
-      <w:r>
-        <w:rPr>
-          <w:rFonts w:ascii="Georgia" w:eastAsia="Georgia" w:hAnsi="Georgia" w:cs="Georgia"/>
-          <w:i/>
-          <w:sz w:val="20"/>
-          <w:szCs w:val="20"/>
-        </w:rPr>
-        <w:t>July</w:t>
+        <w:t xml:space="preserve">            </w:t>
+      </w:r>
+      <w:r>
+        <w:rPr>
+          <w:rFonts w:ascii="Georgia" w:eastAsia="Georgia" w:hAnsi="Georgia" w:cs="Georgia"/>
+          <w:i/>
+          <w:sz w:val="20"/>
+          <w:szCs w:val="20"/>
+        </w:rPr>
+        <w:t xml:space="preserve"> </w:t>
+      </w:r>
+      <w:r>
+        <w:rPr>
+          <w:rFonts w:ascii="Georgia" w:eastAsia="Georgia" w:hAnsi="Georgia" w:cs="Georgia"/>
+          <w:i/>
+          <w:sz w:val="20"/>
+          <w:szCs w:val="20"/>
+        </w:rPr>
+        <w:t xml:space="preserve"> </w:t>
+      </w:r>
+      <w:r>
+        <w:rPr>
+          <w:rFonts w:ascii="Georgia" w:eastAsia="Georgia" w:hAnsi="Georgia" w:cs="Georgia"/>
+          <w:i/>
+          <w:sz w:val="20"/>
+          <w:szCs w:val="20"/>
+        </w:rPr>
+        <w:t xml:space="preserve">May 2015 - </w:t>
+      </w:r>
+      <w:r>
+        <w:rPr>
+          <w:rFonts w:ascii="Georgia" w:eastAsia="Georgia" w:hAnsi="Georgia" w:cs="Georgia"/>
+          <w:i/>
+          <w:sz w:val="20"/>
+          <w:szCs w:val="20"/>
+        </w:rPr>
+        <w:t>August</w:t>
       </w:r>
       <w:r>
         <w:rPr>
@@ -1576,15 +1669,15 @@
           <w:sz w:val="20"/>
           <w:szCs w:val="20"/>
         </w:rPr>
-        <w:t>, including Agile methodologies</w:t>
-      </w:r>
-      <w:r>
-        <w:rPr>
-          <w:rFonts w:ascii="Georgia" w:eastAsia="Georgia" w:hAnsi="Georgia" w:cs="Georgia"/>
-          <w:sz w:val="20"/>
-          <w:szCs w:val="20"/>
-        </w:rPr>
-        <w:t>.</w:t>
+        <w:t>, including</w:t>
+      </w:r>
+      <w:r>
+        <w:rPr>
+          <w:rFonts w:ascii="Georgia" w:eastAsia="Georgia" w:hAnsi="Georgia" w:cs="Georgia"/>
+          <w:sz w:val="20"/>
+          <w:szCs w:val="20"/>
+        </w:rPr>
+        <w:t xml:space="preserve"> Agile methodologies. </w:t>
       </w:r>
     </w:p>
     <w:p>
@@ -1615,7 +1708,7 @@
           <w:sz w:val="20"/>
           <w:szCs w:val="20"/>
         </w:rPr>
-        <w:t>Professional Musician</w:t>
+        <w:t>Doble Engineering</w:t>
       </w:r>
       <w:r>
         <w:rPr>
@@ -1664,6 +1757,14 @@
           <w:szCs w:val="20"/>
         </w:rPr>
         <w:tab/>
+      </w:r>
+      <w:r>
+        <w:rPr>
+          <w:rFonts w:ascii="Georgia" w:eastAsia="Georgia" w:hAnsi="Georgia" w:cs="Georgia"/>
+          <w:sz w:val="20"/>
+          <w:szCs w:val="20"/>
+        </w:rPr>
+        <w:tab/>
         <w:t xml:space="preserve">  </w:t>
       </w:r>
       <w:r>
@@ -1681,81 +1782,93 @@
           <w:szCs w:val="20"/>
         </w:rPr>
         <w:tab/>
-        <w:t xml:space="preserve">     </w:t>
-      </w:r>
-      <w:r>
-        <w:rPr>
-          <w:rFonts w:ascii="Georgia" w:eastAsia="Georgia" w:hAnsi="Georgia" w:cs="Georgia"/>
-          <w:sz w:val="20"/>
-          <w:szCs w:val="20"/>
-        </w:rPr>
+        <w:t xml:space="preserve">       </w:t>
+      </w:r>
+      <w:r>
+        <w:rPr>
+          <w:rFonts w:ascii="Georgia" w:eastAsia="Georgia" w:hAnsi="Georgia" w:cs="Georgia"/>
+          <w:sz w:val="20"/>
+          <w:szCs w:val="20"/>
+        </w:rPr>
+        <w:tab/>
+        <w:t xml:space="preserve">        Boston</w:t>
+      </w:r>
+      <w:r>
+        <w:rPr>
+          <w:rFonts w:ascii="Georgia" w:eastAsia="Georgia" w:hAnsi="Georgia" w:cs="Georgia"/>
+          <w:sz w:val="20"/>
+          <w:szCs w:val="20"/>
+        </w:rPr>
+        <w:t>,</w:t>
+      </w:r>
+      <w:r>
+        <w:rPr>
+          <w:rFonts w:ascii="Georgia" w:eastAsia="Georgia" w:hAnsi="Georgia" w:cs="Georgia"/>
+          <w:sz w:val="20"/>
+          <w:szCs w:val="20"/>
+        </w:rPr>
+        <w:t xml:space="preserve"> MA</w:t>
+      </w:r>
+    </w:p>
+    <w:p>
+      <w:pPr>
+        <w:pStyle w:val="normal0"/>
+        <w:contextualSpacing w:val="0"/>
+        <w:rPr>
+          <w:rFonts w:ascii="Georgia" w:hAnsi="Georgia"/>
+          <w:sz w:val="20"/>
+          <w:szCs w:val="20"/>
+        </w:rPr>
+      </w:pPr>
+      <w:r>
+        <w:rPr>
+          <w:rFonts w:ascii="Georgia" w:eastAsia="Georgia" w:hAnsi="Georgia" w:cs="Georgia"/>
+          <w:i/>
+          <w:sz w:val="20"/>
+          <w:szCs w:val="20"/>
+        </w:rPr>
+        <w:t>Lab</w:t>
+      </w:r>
+      <w:r>
+        <w:rPr>
+          <w:rFonts w:ascii="Georgia" w:eastAsia="Georgia" w:hAnsi="Georgia" w:cs="Georgia"/>
+          <w:i/>
+          <w:sz w:val="20"/>
+          <w:szCs w:val="20"/>
+        </w:rPr>
+        <w:t>oratory</w:t>
+      </w:r>
+      <w:r>
+        <w:rPr>
+          <w:rFonts w:ascii="Georgia" w:eastAsia="Georgia" w:hAnsi="Georgia" w:cs="Georgia"/>
+          <w:i/>
+          <w:sz w:val="20"/>
+          <w:szCs w:val="20"/>
+        </w:rPr>
+        <w:t xml:space="preserve"> Tech</w:t>
+      </w:r>
+      <w:r>
+        <w:rPr>
+          <w:rFonts w:ascii="Georgia" w:eastAsia="Georgia" w:hAnsi="Georgia" w:cs="Georgia"/>
+          <w:i/>
+          <w:sz w:val="20"/>
+          <w:szCs w:val="20"/>
+        </w:rPr>
+        <w:t>nician</w:t>
+      </w:r>
+      <w:r>
+        <w:rPr>
+          <w:rFonts w:ascii="Georgia" w:eastAsia="Georgia" w:hAnsi="Georgia" w:cs="Georgia"/>
+          <w:i/>
+          <w:sz w:val="20"/>
+          <w:szCs w:val="20"/>
+        </w:rPr>
+        <w:tab/>
         <w:t xml:space="preserve"> </w:t>
       </w:r>
       <w:r>
         <w:rPr>
           <w:rFonts w:ascii="Georgia" w:eastAsia="Georgia" w:hAnsi="Georgia" w:cs="Georgia"/>
-          <w:sz w:val="20"/>
-          <w:szCs w:val="20"/>
-        </w:rPr>
-        <w:t xml:space="preserve"> </w:t>
-      </w:r>
-      <w:r>
-        <w:rPr>
-          <w:rFonts w:ascii="Georgia" w:eastAsia="Georgia" w:hAnsi="Georgia" w:cs="Georgia"/>
-          <w:sz w:val="20"/>
-          <w:szCs w:val="20"/>
-        </w:rPr>
-        <w:t xml:space="preserve">  </w:t>
-      </w:r>
-      <w:r>
-        <w:rPr>
-          <w:rFonts w:ascii="Georgia" w:eastAsia="Georgia" w:hAnsi="Georgia" w:cs="Georgia"/>
-          <w:sz w:val="20"/>
-          <w:szCs w:val="20"/>
-        </w:rPr>
-        <w:t xml:space="preserve">Natick, </w:t>
-      </w:r>
-      <w:r>
-        <w:rPr>
-          <w:rFonts w:ascii="Georgia" w:eastAsia="Georgia" w:hAnsi="Georgia" w:cs="Georgia"/>
-          <w:sz w:val="20"/>
-          <w:szCs w:val="20"/>
-        </w:rPr>
-        <w:t>Boston, MA</w:t>
-      </w:r>
-    </w:p>
-    <w:p>
-      <w:pPr>
-        <w:pStyle w:val="normal0"/>
-        <w:contextualSpacing w:val="0"/>
-        <w:rPr>
-          <w:rFonts w:ascii="Georgia" w:hAnsi="Georgia"/>
-          <w:sz w:val="20"/>
-          <w:szCs w:val="20"/>
-        </w:rPr>
-      </w:pPr>
-      <w:r>
-        <w:rPr>
-          <w:rFonts w:ascii="Georgia" w:eastAsia="Georgia" w:hAnsi="Georgia" w:cs="Georgia"/>
-          <w:i/>
-          <w:sz w:val="20"/>
-          <w:szCs w:val="20"/>
-        </w:rPr>
-        <w:t>Pianist</w:t>
-      </w:r>
-      <w:r>
-        <w:rPr>
-          <w:rFonts w:ascii="Georgia" w:eastAsia="Georgia" w:hAnsi="Georgia" w:cs="Georgia"/>
-          <w:i/>
-          <w:sz w:val="20"/>
-          <w:szCs w:val="20"/>
-        </w:rPr>
-        <w:tab/>
-        <w:t xml:space="preserve"> </w:t>
-      </w:r>
-      <w:r>
-        <w:rPr>
-          <w:rFonts w:ascii="Georgia" w:eastAsia="Georgia" w:hAnsi="Georgia" w:cs="Georgia"/>
           <w:i/>
           <w:sz w:val="20"/>
           <w:szCs w:val="20"/>
@@ -1807,96 +1920,7 @@
           <w:szCs w:val="20"/>
         </w:rPr>
         <w:tab/>
-      </w:r>
-      <w:r>
-        <w:rPr>
-          <w:rFonts w:ascii="Georgia" w:eastAsia="Georgia" w:hAnsi="Georgia" w:cs="Georgia"/>
-          <w:i/>
-          <w:sz w:val="20"/>
-          <w:szCs w:val="20"/>
-        </w:rPr>
-        <w:tab/>
-      </w:r>
-      <w:r>
-        <w:rPr>
-          <w:rFonts w:ascii="Georgia" w:eastAsia="Georgia" w:hAnsi="Georgia" w:cs="Georgia"/>
-          <w:i/>
-          <w:sz w:val="20"/>
-          <w:szCs w:val="20"/>
-        </w:rPr>
-        <w:tab/>
-      </w:r>
-      <w:r>
-        <w:rPr>
-          <w:rFonts w:ascii="Georgia" w:eastAsia="Georgia" w:hAnsi="Georgia" w:cs="Georgia"/>
-          <w:i/>
-          <w:sz w:val="20"/>
-          <w:szCs w:val="20"/>
-        </w:rPr>
-        <w:t xml:space="preserve">              </w:t>
-      </w:r>
-      <w:r>
-        <w:rPr>
-          <w:rFonts w:ascii="Georgia" w:eastAsia="Georgia" w:hAnsi="Georgia" w:cs="Georgia"/>
-          <w:i/>
-          <w:sz w:val="20"/>
-          <w:szCs w:val="20"/>
-        </w:rPr>
-        <w:t xml:space="preserve">     </w:t>
-      </w:r>
-      <w:r>
-        <w:rPr>
-          <w:rFonts w:ascii="Georgia" w:eastAsia="Georgia" w:hAnsi="Georgia" w:cs="Georgia"/>
-          <w:i/>
-          <w:sz w:val="20"/>
-          <w:szCs w:val="20"/>
-        </w:rPr>
-        <w:t>June</w:t>
-      </w:r>
-      <w:r>
-        <w:rPr>
-          <w:rFonts w:ascii="Georgia" w:eastAsia="Georgia" w:hAnsi="Georgia" w:cs="Georgia"/>
-          <w:i/>
-          <w:sz w:val="20"/>
-          <w:szCs w:val="20"/>
-        </w:rPr>
-        <w:t xml:space="preserve"> 2013</w:t>
-      </w:r>
-      <w:r>
-        <w:rPr>
-          <w:rFonts w:ascii="Georgia" w:eastAsia="Georgia" w:hAnsi="Georgia" w:cs="Georgia"/>
-          <w:i/>
-          <w:sz w:val="20"/>
-          <w:szCs w:val="20"/>
-        </w:rPr>
-        <w:t xml:space="preserve"> - </w:t>
-      </w:r>
-      <w:r>
-        <w:rPr>
-          <w:rFonts w:ascii="Georgia" w:eastAsia="Georgia" w:hAnsi="Georgia" w:cs="Georgia"/>
-          <w:i/>
-          <w:sz w:val="20"/>
-          <w:szCs w:val="20"/>
-        </w:rPr>
-        <w:t>July</w:t>
-      </w:r>
-      <w:r>
-        <w:rPr>
-          <w:rFonts w:ascii="Georgia" w:eastAsia="Georgia" w:hAnsi="Georgia" w:cs="Georgia"/>
-          <w:i/>
-          <w:sz w:val="20"/>
-          <w:szCs w:val="20"/>
-        </w:rPr>
-        <w:t xml:space="preserve"> 2015</w:t>
-      </w:r>
-      <w:r>
-        <w:rPr>
-          <w:rFonts w:ascii="Georgia" w:eastAsia="Georgia" w:hAnsi="Georgia" w:cs="Georgia"/>
-          <w:i/>
-          <w:sz w:val="20"/>
-          <w:szCs w:val="20"/>
-        </w:rPr>
-        <w:tab/>
+        <w:t xml:space="preserve">                   May 2013 - May 2014</w:t>
       </w:r>
     </w:p>
     <w:p>
@@ -1919,31 +1943,15 @@
           <w:sz w:val="20"/>
           <w:szCs w:val="20"/>
         </w:rPr>
-        <w:t>Played loung</w:t>
-      </w:r>
-      <w:r>
-        <w:rPr>
-          <w:rFonts w:ascii="Georgia" w:eastAsia="Georgia" w:hAnsi="Georgia" w:cs="Georgia"/>
-          <w:sz w:val="20"/>
-          <w:szCs w:val="20"/>
-        </w:rPr>
-        <w:t xml:space="preserve">e music weeknights for 3-4 hours </w:t>
-      </w:r>
-      <w:r>
-        <w:rPr>
-          <w:rFonts w:ascii="Georgia" w:eastAsia="Georgia" w:hAnsi="Georgia" w:cs="Georgia"/>
-          <w:sz w:val="20"/>
-          <w:szCs w:val="20"/>
-        </w:rPr>
-        <w:t xml:space="preserve">at </w:t>
-      </w:r>
-      <w:r>
-        <w:rPr>
-          <w:rFonts w:ascii="Georgia" w:eastAsia="Georgia" w:hAnsi="Georgia" w:cs="Georgia"/>
-          <w:sz w:val="20"/>
-          <w:szCs w:val="20"/>
-        </w:rPr>
-        <w:t xml:space="preserve">various restaurants. </w:t>
+        <w:t>Ran dissolved gas analysis</w:t>
+      </w:r>
+      <w:r>
+        <w:rPr>
+          <w:rFonts w:ascii="Georgia" w:eastAsia="Georgia" w:hAnsi="Georgia" w:cs="Georgia"/>
+          <w:sz w:val="20"/>
+          <w:szCs w:val="20"/>
+        </w:rPr>
+        <w:t xml:space="preserve"> (ASTM D 3612) on transformer mineral oil samples. </w:t>
       </w:r>
     </w:p>
     <w:p>
@@ -1966,7 +1974,15 @@
           <w:sz w:val="20"/>
           <w:szCs w:val="20"/>
         </w:rPr>
-        <w:t xml:space="preserve">Provided a sophisticated atmosphere for diners with solo jazz piano. </w:t>
+        <w:t xml:space="preserve">Detected thermal and electrical problems through analysis of chromatogram data to prevent dangerous equipment failure. </w:t>
+      </w:r>
+      <w:r>
+        <w:rPr>
+          <w:rFonts w:ascii="Georgia" w:eastAsia="Georgia" w:hAnsi="Georgia" w:cs="Georgia"/>
+          <w:sz w:val="20"/>
+          <w:szCs w:val="20"/>
+        </w:rPr>
+        <w:t>Rigorous testing process requiring knowledge of power systems and sensors</w:t>
       </w:r>
     </w:p>
     <w:p>
@@ -1989,71 +2005,39 @@
           <w:sz w:val="20"/>
           <w:szCs w:val="20"/>
         </w:rPr>
-        <w:t>Able to</w:t>
-      </w:r>
-      <w:r>
-        <w:rPr>
-          <w:rFonts w:ascii="Georgia" w:eastAsia="Georgia" w:hAnsi="Georgia" w:cs="Georgia"/>
-          <w:sz w:val="20"/>
-          <w:szCs w:val="20"/>
-        </w:rPr>
-        <w:t xml:space="preserve"> </w:t>
-      </w:r>
-      <w:r>
-        <w:rPr>
-          <w:rFonts w:ascii="Georgia" w:eastAsia="Georgia" w:hAnsi="Georgia" w:cs="Georgia"/>
-          <w:sz w:val="20"/>
-          <w:szCs w:val="20"/>
-        </w:rPr>
-        <w:t>sight-read</w:t>
-      </w:r>
-      <w:r>
-        <w:rPr>
-          <w:rFonts w:ascii="Georgia" w:eastAsia="Georgia" w:hAnsi="Georgia" w:cs="Georgia"/>
-          <w:sz w:val="20"/>
-          <w:szCs w:val="20"/>
-        </w:rPr>
-        <w:t xml:space="preserve"> popular </w:t>
-      </w:r>
-      <w:r>
-        <w:rPr>
-          <w:rFonts w:ascii="Georgia" w:eastAsia="Georgia" w:hAnsi="Georgia" w:cs="Georgia"/>
-          <w:sz w:val="20"/>
-          <w:szCs w:val="20"/>
-        </w:rPr>
-        <w:t>songs</w:t>
-      </w:r>
-      <w:r>
-        <w:rPr>
-          <w:rFonts w:ascii="Georgia" w:eastAsia="Georgia" w:hAnsi="Georgia" w:cs="Georgia"/>
-          <w:sz w:val="20"/>
-          <w:szCs w:val="20"/>
-        </w:rPr>
-        <w:t>,</w:t>
-      </w:r>
-      <w:r>
-        <w:rPr>
-          <w:rFonts w:ascii="Georgia" w:eastAsia="Georgia" w:hAnsi="Georgia" w:cs="Georgia"/>
-          <w:sz w:val="20"/>
-          <w:szCs w:val="20"/>
-        </w:rPr>
-        <w:t xml:space="preserve"> take requests</w:t>
-      </w:r>
-      <w:r>
-        <w:rPr>
-          <w:rFonts w:ascii="Georgia" w:eastAsia="Georgia" w:hAnsi="Georgia" w:cs="Georgia"/>
-          <w:sz w:val="20"/>
-          <w:szCs w:val="20"/>
-        </w:rPr>
-        <w:t>,</w:t>
-      </w:r>
-      <w:r>
-        <w:rPr>
-          <w:rFonts w:ascii="Georgia" w:eastAsia="Georgia" w:hAnsi="Georgia" w:cs="Georgia"/>
-          <w:sz w:val="20"/>
-          <w:szCs w:val="20"/>
-        </w:rPr>
-        <w:t xml:space="preserve"> and play for the audience in mind.  </w:t>
+        <w:t xml:space="preserve">Increased sample testing efficiency with visual basic </w:t>
+      </w:r>
+      <w:r>
+        <w:rPr>
+          <w:rFonts w:ascii="Georgia" w:eastAsia="Georgia" w:hAnsi="Georgia" w:cs="Georgia"/>
+          <w:sz w:val="20"/>
+          <w:szCs w:val="20"/>
+        </w:rPr>
+        <w:t xml:space="preserve">macros for </w:t>
+      </w:r>
+      <w:r>
+        <w:rPr>
+          <w:rFonts w:ascii="Georgia" w:eastAsia="Georgia" w:hAnsi="Georgia" w:cs="Georgia"/>
+          <w:sz w:val="20"/>
+          <w:szCs w:val="20"/>
+        </w:rPr>
+        <w:t>Ex</w:t>
+      </w:r>
+      <w:r>
+        <w:rPr>
+          <w:rFonts w:ascii="Georgia" w:eastAsia="Georgia" w:hAnsi="Georgia" w:cs="Georgia"/>
+          <w:sz w:val="20"/>
+          <w:szCs w:val="20"/>
+        </w:rPr>
+        <w:t xml:space="preserve">cel </w:t>
+      </w:r>
+      <w:r>
+        <w:rPr>
+          <w:rFonts w:ascii="Georgia" w:eastAsia="Georgia" w:hAnsi="Georgia" w:cs="Georgia"/>
+          <w:sz w:val="20"/>
+          <w:szCs w:val="20"/>
+        </w:rPr>
+        <w:t xml:space="preserve">spreadsheets. </w:t>
       </w:r>
     </w:p>
     <w:p>
@@ -2076,31 +2060,78 @@
           <w:sz w:val="20"/>
           <w:szCs w:val="20"/>
         </w:rPr>
-        <w:t xml:space="preserve">Increased restaurant Yelp ratings with positive reviews, and </w:t>
-      </w:r>
-      <w:r>
-        <w:rPr>
-          <w:rFonts w:ascii="Georgia" w:eastAsia="Georgia" w:hAnsi="Georgia" w:cs="Georgia"/>
-          <w:sz w:val="20"/>
-          <w:szCs w:val="20"/>
-        </w:rPr>
-        <w:t xml:space="preserve">helped bring </w:t>
-      </w:r>
-      <w:r>
-        <w:rPr>
-          <w:rFonts w:ascii="Georgia" w:eastAsia="Georgia" w:hAnsi="Georgia" w:cs="Georgia"/>
-          <w:sz w:val="20"/>
-          <w:szCs w:val="20"/>
-        </w:rPr>
-        <w:t xml:space="preserve">in a </w:t>
-      </w:r>
-      <w:r>
-        <w:rPr>
-          <w:rFonts w:ascii="Georgia" w:eastAsia="Georgia" w:hAnsi="Georgia" w:cs="Georgia"/>
-          <w:sz w:val="20"/>
-          <w:szCs w:val="20"/>
-        </w:rPr>
-        <w:t>crowd of regulars.</w:t>
+        <w:t>Improved time limited test</w:t>
+      </w:r>
+      <w:r>
+        <w:rPr>
+          <w:rFonts w:ascii="Georgia" w:eastAsia="Georgia" w:hAnsi="Georgia" w:cs="Georgia"/>
+          <w:sz w:val="20"/>
+          <w:szCs w:val="20"/>
+        </w:rPr>
+        <w:t>ing</w:t>
+      </w:r>
+      <w:r>
+        <w:rPr>
+          <w:rFonts w:ascii="Georgia" w:eastAsia="Georgia" w:hAnsi="Georgia" w:cs="Georgia"/>
+          <w:sz w:val="20"/>
+          <w:szCs w:val="20"/>
+        </w:rPr>
+        <w:t xml:space="preserve"> rate </w:t>
+      </w:r>
+      <w:r>
+        <w:rPr>
+          <w:rFonts w:ascii="Georgia" w:eastAsia="Georgia" w:hAnsi="Georgia" w:cs="Georgia"/>
+          <w:sz w:val="20"/>
+          <w:szCs w:val="20"/>
+        </w:rPr>
+        <w:t>20% by running an extra 40 samples on Saturday</w:t>
+      </w:r>
+      <w:r>
+        <w:rPr>
+          <w:rFonts w:ascii="Georgia" w:eastAsia="Georgia" w:hAnsi="Georgia" w:cs="Georgia"/>
+          <w:sz w:val="20"/>
+          <w:szCs w:val="20"/>
+        </w:rPr>
+        <w:t>s</w:t>
+      </w:r>
+      <w:r>
+        <w:rPr>
+          <w:rFonts w:ascii="Georgia" w:eastAsia="Georgia" w:hAnsi="Georgia" w:cs="Georgia"/>
+          <w:sz w:val="20"/>
+          <w:szCs w:val="20"/>
+        </w:rPr>
+        <w:t xml:space="preserve">. </w:t>
+      </w:r>
+    </w:p>
+    <w:p>
+      <w:pPr>
+        <w:pStyle w:val="normal0"/>
+        <w:ind w:left="720"/>
+        <w:rPr>
+          <w:rFonts w:ascii="Georgia" w:eastAsia="Georgia" w:hAnsi="Georgia" w:cs="Georgia"/>
+          <w:sz w:val="20"/>
+          <w:szCs w:val="20"/>
+        </w:rPr>
+      </w:pPr>
+    </w:p>
+    <w:p>
+      <w:pPr>
+        <w:pStyle w:val="normal0"/>
+        <w:contextualSpacing w:val="0"/>
+        <w:rPr>
+          <w:rFonts w:ascii="Georgia" w:hAnsi="Georgia"/>
+          <w:sz w:val="20"/>
+          <w:szCs w:val="20"/>
+        </w:rPr>
+      </w:pPr>
+      <w:r>
+        <w:rPr>
+          <w:rFonts w:ascii="Georgia" w:eastAsia="Georgia" w:hAnsi="Georgia" w:cs="Georgia"/>
+          <w:b/>
+          <w:sz w:val="20"/>
+          <w:szCs w:val="20"/>
+        </w:rPr>
+        <w:t>Professional Musician</w:t>
       </w:r>
       <w:r>
         <w:rPr>
@@ -2109,6 +2140,167 @@
           <w:szCs w:val="20"/>
         </w:rPr>
         <w:t xml:space="preserve"> </w:t>
+      </w:r>
+      <w:r>
+        <w:rPr>
+          <w:rFonts w:ascii="Georgia" w:eastAsia="Georgia" w:hAnsi="Georgia" w:cs="Georgia"/>
+          <w:sz w:val="20"/>
+          <w:szCs w:val="20"/>
+        </w:rPr>
+        <w:tab/>
+      </w:r>
+      <w:r>
+        <w:rPr>
+          <w:rFonts w:ascii="Georgia" w:eastAsia="Georgia" w:hAnsi="Georgia" w:cs="Georgia"/>
+          <w:sz w:val="20"/>
+          <w:szCs w:val="20"/>
+        </w:rPr>
+        <w:tab/>
+      </w:r>
+      <w:r>
+        <w:rPr>
+          <w:rFonts w:ascii="Georgia" w:eastAsia="Georgia" w:hAnsi="Georgia" w:cs="Georgia"/>
+          <w:sz w:val="20"/>
+          <w:szCs w:val="20"/>
+        </w:rPr>
+        <w:tab/>
+      </w:r>
+      <w:r>
+        <w:rPr>
+          <w:rFonts w:ascii="Georgia" w:eastAsia="Georgia" w:hAnsi="Georgia" w:cs="Georgia"/>
+          <w:sz w:val="20"/>
+          <w:szCs w:val="20"/>
+        </w:rPr>
+        <w:tab/>
+      </w:r>
+      <w:r>
+        <w:rPr>
+          <w:rFonts w:ascii="Georgia" w:eastAsia="Georgia" w:hAnsi="Georgia" w:cs="Georgia"/>
+          <w:sz w:val="20"/>
+          <w:szCs w:val="20"/>
+        </w:rPr>
+        <w:tab/>
+        <w:t xml:space="preserve">  </w:t>
+      </w:r>
+      <w:r>
+        <w:rPr>
+          <w:rFonts w:ascii="Georgia" w:eastAsia="Georgia" w:hAnsi="Georgia" w:cs="Georgia"/>
+          <w:sz w:val="20"/>
+          <w:szCs w:val="20"/>
+        </w:rPr>
+        <w:tab/>
+      </w:r>
+      <w:r>
+        <w:rPr>
+          <w:rFonts w:ascii="Georgia" w:eastAsia="Georgia" w:hAnsi="Georgia" w:cs="Georgia"/>
+          <w:sz w:val="20"/>
+          <w:szCs w:val="20"/>
+        </w:rPr>
+        <w:tab/>
+        <w:t xml:space="preserve">         Natick, Boston, MA</w:t>
+      </w:r>
+    </w:p>
+    <w:p>
+      <w:pPr>
+        <w:pStyle w:val="normal0"/>
+        <w:contextualSpacing w:val="0"/>
+        <w:rPr>
+          <w:rFonts w:ascii="Georgia" w:hAnsi="Georgia"/>
+          <w:sz w:val="20"/>
+          <w:szCs w:val="20"/>
+        </w:rPr>
+      </w:pPr>
+      <w:r>
+        <w:rPr>
+          <w:rFonts w:ascii="Georgia" w:eastAsia="Georgia" w:hAnsi="Georgia" w:cs="Georgia"/>
+          <w:i/>
+          <w:sz w:val="20"/>
+          <w:szCs w:val="20"/>
+        </w:rPr>
+        <w:t>Pianist</w:t>
+      </w:r>
+      <w:r>
+        <w:rPr>
+          <w:rFonts w:ascii="Georgia" w:eastAsia="Georgia" w:hAnsi="Georgia" w:cs="Georgia"/>
+          <w:i/>
+          <w:sz w:val="20"/>
+          <w:szCs w:val="20"/>
+        </w:rPr>
+        <w:tab/>
+        <w:t xml:space="preserve"> </w:t>
+      </w:r>
+      <w:r>
+        <w:rPr>
+          <w:rFonts w:ascii="Georgia" w:eastAsia="Georgia" w:hAnsi="Georgia" w:cs="Georgia"/>
+          <w:i/>
+          <w:sz w:val="20"/>
+          <w:szCs w:val="20"/>
+        </w:rPr>
+        <w:tab/>
+        <w:t xml:space="preserve">                                                                                                                          </w:t>
+      </w:r>
+      <w:r>
+        <w:rPr>
+          <w:rFonts w:ascii="Georgia" w:eastAsia="Georgia" w:hAnsi="Georgia" w:cs="Georgia"/>
+          <w:i/>
+          <w:sz w:val="20"/>
+          <w:szCs w:val="20"/>
+        </w:rPr>
+        <w:t xml:space="preserve"> </w:t>
+      </w:r>
+      <w:r>
+        <w:rPr>
+          <w:rFonts w:ascii="Georgia" w:eastAsia="Georgia" w:hAnsi="Georgia" w:cs="Georgia"/>
+          <w:i/>
+          <w:sz w:val="20"/>
+          <w:szCs w:val="20"/>
+        </w:rPr>
+        <w:t>June</w:t>
+      </w:r>
+      <w:r>
+        <w:rPr>
+          <w:rFonts w:ascii="Georgia" w:eastAsia="Georgia" w:hAnsi="Georgia" w:cs="Georgia"/>
+          <w:i/>
+          <w:sz w:val="20"/>
+          <w:szCs w:val="20"/>
+        </w:rPr>
+        <w:t xml:space="preserve"> 2012</w:t>
+      </w:r>
+      <w:r>
+        <w:rPr>
+          <w:rFonts w:ascii="Georgia" w:eastAsia="Georgia" w:hAnsi="Georgia" w:cs="Georgia"/>
+          <w:i/>
+          <w:sz w:val="20"/>
+          <w:szCs w:val="20"/>
+        </w:rPr>
+        <w:t xml:space="preserve"> - </w:t>
+      </w:r>
+      <w:r>
+        <w:rPr>
+          <w:rFonts w:ascii="Georgia" w:eastAsia="Georgia" w:hAnsi="Georgia" w:cs="Georgia"/>
+          <w:i/>
+          <w:sz w:val="20"/>
+          <w:szCs w:val="20"/>
+        </w:rPr>
+        <w:t>May</w:t>
+      </w:r>
+      <w:r>
+        <w:rPr>
+          <w:rFonts w:ascii="Georgia" w:eastAsia="Georgia" w:hAnsi="Georgia" w:cs="Georgia"/>
+          <w:i/>
+          <w:sz w:val="20"/>
+          <w:szCs w:val="20"/>
+        </w:rPr>
+        <w:t xml:space="preserve"> 201</w:t>
+      </w:r>
+      <w:r>
+        <w:rPr>
+          <w:rFonts w:ascii="Georgia" w:eastAsia="Georgia" w:hAnsi="Georgia" w:cs="Georgia"/>
+          <w:i/>
+          <w:sz w:val="20"/>
+          <w:szCs w:val="20"/>
+        </w:rPr>
+        <w:t>6</w:t>
       </w:r>
     </w:p>
     <w:p>
@@ -2131,266 +2323,7 @@
           <w:sz w:val="20"/>
           <w:szCs w:val="20"/>
         </w:rPr>
-        <w:t xml:space="preserve">Played with a jazz combo </w:t>
-      </w:r>
-      <w:r>
-        <w:rPr>
-          <w:rFonts w:ascii="Georgia" w:eastAsia="Georgia" w:hAnsi="Georgia" w:cs="Georgia"/>
-          <w:sz w:val="20"/>
-          <w:szCs w:val="20"/>
-        </w:rPr>
-        <w:t xml:space="preserve">trio </w:t>
-      </w:r>
-      <w:r>
-        <w:rPr>
-          <w:rFonts w:ascii="Georgia" w:eastAsia="Georgia" w:hAnsi="Georgia" w:cs="Georgia"/>
-          <w:sz w:val="20"/>
-          <w:szCs w:val="20"/>
-        </w:rPr>
-        <w:t xml:space="preserve">at local political fundraisers and events. </w:t>
-      </w:r>
-    </w:p>
-    <w:p>
-      <w:pPr>
-        <w:pStyle w:val="normal0"/>
-        <w:ind w:left="720"/>
-        <w:rPr>
-          <w:rFonts w:ascii="Georgia" w:eastAsia="Georgia" w:hAnsi="Georgia" w:cs="Georgia"/>
-          <w:sz w:val="20"/>
-          <w:szCs w:val="20"/>
-        </w:rPr>
-      </w:pPr>
-    </w:p>
-    <w:p>
-      <w:pPr>
-        <w:pStyle w:val="normal0"/>
-        <w:contextualSpacing w:val="0"/>
-        <w:rPr>
-          <w:rFonts w:ascii="Georgia" w:hAnsi="Georgia"/>
-          <w:sz w:val="20"/>
-          <w:szCs w:val="20"/>
-        </w:rPr>
-      </w:pPr>
-      <w:r>
-        <w:rPr>
-          <w:rFonts w:ascii="Georgia" w:eastAsia="Georgia" w:hAnsi="Georgia" w:cs="Georgia"/>
-          <w:b/>
-          <w:sz w:val="20"/>
-          <w:szCs w:val="20"/>
-        </w:rPr>
-        <w:t>Doble Engineering</w:t>
-      </w:r>
-      <w:r>
-        <w:rPr>
-          <w:rFonts w:ascii="Georgia" w:eastAsia="Georgia" w:hAnsi="Georgia" w:cs="Georgia"/>
-          <w:sz w:val="20"/>
-          <w:szCs w:val="20"/>
-        </w:rPr>
-        <w:t xml:space="preserve"> </w:t>
-      </w:r>
-      <w:r>
-        <w:rPr>
-          <w:rFonts w:ascii="Georgia" w:eastAsia="Georgia" w:hAnsi="Georgia" w:cs="Georgia"/>
-          <w:sz w:val="20"/>
-          <w:szCs w:val="20"/>
-        </w:rPr>
-        <w:tab/>
-      </w:r>
-      <w:r>
-        <w:rPr>
-          <w:rFonts w:ascii="Georgia" w:eastAsia="Georgia" w:hAnsi="Georgia" w:cs="Georgia"/>
-          <w:sz w:val="20"/>
-          <w:szCs w:val="20"/>
-        </w:rPr>
-        <w:tab/>
-      </w:r>
-      <w:r>
-        <w:rPr>
-          <w:rFonts w:ascii="Georgia" w:eastAsia="Georgia" w:hAnsi="Georgia" w:cs="Georgia"/>
-          <w:sz w:val="20"/>
-          <w:szCs w:val="20"/>
-        </w:rPr>
-        <w:tab/>
-      </w:r>
-      <w:r>
-        <w:rPr>
-          <w:rFonts w:ascii="Georgia" w:eastAsia="Georgia" w:hAnsi="Georgia" w:cs="Georgia"/>
-          <w:sz w:val="20"/>
-          <w:szCs w:val="20"/>
-        </w:rPr>
-        <w:tab/>
-      </w:r>
-      <w:r>
-        <w:rPr>
-          <w:rFonts w:ascii="Georgia" w:eastAsia="Georgia" w:hAnsi="Georgia" w:cs="Georgia"/>
-          <w:sz w:val="20"/>
-          <w:szCs w:val="20"/>
-        </w:rPr>
-        <w:tab/>
-      </w:r>
-      <w:r>
-        <w:rPr>
-          <w:rFonts w:ascii="Georgia" w:eastAsia="Georgia" w:hAnsi="Georgia" w:cs="Georgia"/>
-          <w:sz w:val="20"/>
-          <w:szCs w:val="20"/>
-        </w:rPr>
-        <w:tab/>
-        <w:t xml:space="preserve">  </w:t>
-      </w:r>
-      <w:r>
-        <w:rPr>
-          <w:rFonts w:ascii="Georgia" w:eastAsia="Georgia" w:hAnsi="Georgia" w:cs="Georgia"/>
-          <w:sz w:val="20"/>
-          <w:szCs w:val="20"/>
-        </w:rPr>
-        <w:tab/>
-      </w:r>
-      <w:r>
-        <w:rPr>
-          <w:rFonts w:ascii="Georgia" w:eastAsia="Georgia" w:hAnsi="Georgia" w:cs="Georgia"/>
-          <w:sz w:val="20"/>
-          <w:szCs w:val="20"/>
-        </w:rPr>
-        <w:tab/>
-        <w:t xml:space="preserve">       </w:t>
-      </w:r>
-      <w:r>
-        <w:rPr>
-          <w:rFonts w:ascii="Georgia" w:eastAsia="Georgia" w:hAnsi="Georgia" w:cs="Georgia"/>
-          <w:sz w:val="20"/>
-          <w:szCs w:val="20"/>
-        </w:rPr>
-        <w:tab/>
-        <w:t xml:space="preserve">        Boston</w:t>
-      </w:r>
-      <w:r>
-        <w:rPr>
-          <w:rFonts w:ascii="Georgia" w:eastAsia="Georgia" w:hAnsi="Georgia" w:cs="Georgia"/>
-          <w:sz w:val="20"/>
-          <w:szCs w:val="20"/>
-        </w:rPr>
-        <w:t>,</w:t>
-      </w:r>
-      <w:r>
-        <w:rPr>
-          <w:rFonts w:ascii="Georgia" w:eastAsia="Georgia" w:hAnsi="Georgia" w:cs="Georgia"/>
-          <w:sz w:val="20"/>
-          <w:szCs w:val="20"/>
-        </w:rPr>
-        <w:t xml:space="preserve"> MA</w:t>
-      </w:r>
-    </w:p>
-    <w:p>
-      <w:pPr>
-        <w:pStyle w:val="normal0"/>
-        <w:contextualSpacing w:val="0"/>
-        <w:rPr>
-          <w:rFonts w:ascii="Georgia" w:hAnsi="Georgia"/>
-          <w:sz w:val="20"/>
-          <w:szCs w:val="20"/>
-        </w:rPr>
-      </w:pPr>
-      <w:r>
-        <w:rPr>
-          <w:rFonts w:ascii="Georgia" w:eastAsia="Georgia" w:hAnsi="Georgia" w:cs="Georgia"/>
-          <w:i/>
-          <w:sz w:val="20"/>
-          <w:szCs w:val="20"/>
-        </w:rPr>
-        <w:t>Lab</w:t>
-      </w:r>
-      <w:r>
-        <w:rPr>
-          <w:rFonts w:ascii="Georgia" w:eastAsia="Georgia" w:hAnsi="Georgia" w:cs="Georgia"/>
-          <w:i/>
-          <w:sz w:val="20"/>
-          <w:szCs w:val="20"/>
-        </w:rPr>
-        <w:t>oratory</w:t>
-      </w:r>
-      <w:r>
-        <w:rPr>
-          <w:rFonts w:ascii="Georgia" w:eastAsia="Georgia" w:hAnsi="Georgia" w:cs="Georgia"/>
-          <w:i/>
-          <w:sz w:val="20"/>
-          <w:szCs w:val="20"/>
-        </w:rPr>
-        <w:t xml:space="preserve"> Tech</w:t>
-      </w:r>
-      <w:r>
-        <w:rPr>
-          <w:rFonts w:ascii="Georgia" w:eastAsia="Georgia" w:hAnsi="Georgia" w:cs="Georgia"/>
-          <w:i/>
-          <w:sz w:val="20"/>
-          <w:szCs w:val="20"/>
-        </w:rPr>
-        <w:t>nician</w:t>
-      </w:r>
-      <w:r>
-        <w:rPr>
-          <w:rFonts w:ascii="Georgia" w:eastAsia="Georgia" w:hAnsi="Georgia" w:cs="Georgia"/>
-          <w:i/>
-          <w:sz w:val="20"/>
-          <w:szCs w:val="20"/>
-        </w:rPr>
-        <w:tab/>
-        <w:t xml:space="preserve"> </w:t>
-      </w:r>
-      <w:r>
-        <w:rPr>
-          <w:rFonts w:ascii="Georgia" w:eastAsia="Georgia" w:hAnsi="Georgia" w:cs="Georgia"/>
-          <w:i/>
-          <w:sz w:val="20"/>
-          <w:szCs w:val="20"/>
-        </w:rPr>
-        <w:tab/>
-      </w:r>
-      <w:r>
-        <w:rPr>
-          <w:rFonts w:ascii="Georgia" w:eastAsia="Georgia" w:hAnsi="Georgia" w:cs="Georgia"/>
-          <w:i/>
-          <w:sz w:val="20"/>
-          <w:szCs w:val="20"/>
-        </w:rPr>
-        <w:tab/>
-      </w:r>
-      <w:r>
-        <w:rPr>
-          <w:rFonts w:ascii="Georgia" w:eastAsia="Georgia" w:hAnsi="Georgia" w:cs="Georgia"/>
-          <w:i/>
-          <w:sz w:val="20"/>
-          <w:szCs w:val="20"/>
-        </w:rPr>
-        <w:tab/>
-      </w:r>
-      <w:r>
-        <w:rPr>
-          <w:rFonts w:ascii="Georgia" w:eastAsia="Georgia" w:hAnsi="Georgia" w:cs="Georgia"/>
-          <w:i/>
-          <w:sz w:val="20"/>
-          <w:szCs w:val="20"/>
-        </w:rPr>
-        <w:tab/>
-      </w:r>
-      <w:r>
-        <w:rPr>
-          <w:rFonts w:ascii="Georgia" w:eastAsia="Georgia" w:hAnsi="Georgia" w:cs="Georgia"/>
-          <w:i/>
-          <w:sz w:val="20"/>
-          <w:szCs w:val="20"/>
-        </w:rPr>
-        <w:tab/>
-        <w:t xml:space="preserve">    </w:t>
-      </w:r>
-      <w:r>
-        <w:rPr>
-          <w:rFonts w:ascii="Georgia" w:eastAsia="Georgia" w:hAnsi="Georgia" w:cs="Georgia"/>
-          <w:i/>
-          <w:sz w:val="20"/>
-          <w:szCs w:val="20"/>
-        </w:rPr>
-        <w:tab/>
-        <w:t xml:space="preserve">                   May 2013 - May 2014</w:t>
+        <w:t xml:space="preserve">Played lounge music weeknights for 3-4 hours at various restaurants. </w:t>
       </w:r>
     </w:p>
     <w:p>
@@ -2413,15 +2346,7 @@
           <w:sz w:val="20"/>
           <w:szCs w:val="20"/>
         </w:rPr>
-        <w:t>Ran dissolved gas analysis</w:t>
-      </w:r>
-      <w:r>
-        <w:rPr>
-          <w:rFonts w:ascii="Georgia" w:eastAsia="Georgia" w:hAnsi="Georgia" w:cs="Georgia"/>
-          <w:sz w:val="20"/>
-          <w:szCs w:val="20"/>
-        </w:rPr>
-        <w:t xml:space="preserve"> (ASTM D 3612) on transformer mineral oil samples. </w:t>
+        <w:t xml:space="preserve">Provided a sophisticated atmosphere for diners with solo jazz piano. </w:t>
       </w:r>
     </w:p>
     <w:p>
@@ -2444,7 +2369,7 @@
           <w:sz w:val="20"/>
           <w:szCs w:val="20"/>
         </w:rPr>
-        <w:t xml:space="preserve">Detected thermal and electrical problems through analysis of chromatogram data to prevent dangerous equipment failure. </w:t>
+        <w:t xml:space="preserve">Able to sight-read popular songs, take requests, and play for the audience in mind.  </w:t>
       </w:r>
     </w:p>
     <w:p>
@@ -2467,39 +2392,7 @@
           <w:sz w:val="20"/>
           <w:szCs w:val="20"/>
         </w:rPr>
-        <w:t xml:space="preserve">Increased sample testing efficiency with visual basic </w:t>
-      </w:r>
-      <w:r>
-        <w:rPr>
-          <w:rFonts w:ascii="Georgia" w:eastAsia="Georgia" w:hAnsi="Georgia" w:cs="Georgia"/>
-          <w:sz w:val="20"/>
-          <w:szCs w:val="20"/>
-        </w:rPr>
-        <w:t xml:space="preserve">macros for </w:t>
-      </w:r>
-      <w:r>
-        <w:rPr>
-          <w:rFonts w:ascii="Georgia" w:eastAsia="Georgia" w:hAnsi="Georgia" w:cs="Georgia"/>
-          <w:sz w:val="20"/>
-          <w:szCs w:val="20"/>
-        </w:rPr>
-        <w:t>Ex</w:t>
-      </w:r>
-      <w:r>
-        <w:rPr>
-          <w:rFonts w:ascii="Georgia" w:eastAsia="Georgia" w:hAnsi="Georgia" w:cs="Georgia"/>
-          <w:sz w:val="20"/>
-          <w:szCs w:val="20"/>
-        </w:rPr>
-        <w:t xml:space="preserve">cel </w:t>
-      </w:r>
-      <w:r>
-        <w:rPr>
-          <w:rFonts w:ascii="Georgia" w:eastAsia="Georgia" w:hAnsi="Georgia" w:cs="Georgia"/>
-          <w:sz w:val="20"/>
-          <w:szCs w:val="20"/>
-        </w:rPr>
-        <w:t xml:space="preserve">spreadsheets. </w:t>
+        <w:t xml:space="preserve">Increased restaurant Yelp ratings with positive reviews, and helped bring in a crowd of regulars. </w:t>
       </w:r>
     </w:p>
     <w:p>
@@ -2522,55 +2415,15 @@
           <w:sz w:val="20"/>
           <w:szCs w:val="20"/>
         </w:rPr>
-        <w:t>Improved time limited test</w:t>
-      </w:r>
-      <w:r>
-        <w:rPr>
-          <w:rFonts w:ascii="Georgia" w:eastAsia="Georgia" w:hAnsi="Georgia" w:cs="Georgia"/>
-          <w:sz w:val="20"/>
-          <w:szCs w:val="20"/>
-        </w:rPr>
-        <w:t>ing</w:t>
-      </w:r>
-      <w:r>
-        <w:rPr>
-          <w:rFonts w:ascii="Georgia" w:eastAsia="Georgia" w:hAnsi="Georgia" w:cs="Georgia"/>
-          <w:sz w:val="20"/>
-          <w:szCs w:val="20"/>
-        </w:rPr>
-        <w:t xml:space="preserve"> rate </w:t>
-      </w:r>
-      <w:r>
-        <w:rPr>
-          <w:rFonts w:ascii="Georgia" w:eastAsia="Georgia" w:hAnsi="Georgia" w:cs="Georgia"/>
-          <w:sz w:val="20"/>
-          <w:szCs w:val="20"/>
-        </w:rPr>
-        <w:t>20% by running an extra 40 samples on Saturday</w:t>
-      </w:r>
-      <w:r>
-        <w:rPr>
-          <w:rFonts w:ascii="Georgia" w:eastAsia="Georgia" w:hAnsi="Georgia" w:cs="Georgia"/>
-          <w:sz w:val="20"/>
-          <w:szCs w:val="20"/>
-        </w:rPr>
-        <w:t>s</w:t>
-      </w:r>
-      <w:r>
-        <w:rPr>
-          <w:rFonts w:ascii="Georgia" w:eastAsia="Georgia" w:hAnsi="Georgia" w:cs="Georgia"/>
-          <w:sz w:val="20"/>
-          <w:szCs w:val="20"/>
-        </w:rPr>
-        <w:t xml:space="preserve">. </w:t>
-      </w:r>
-    </w:p>
-    <w:p>
-      <w:pPr>
-        <w:pStyle w:val="normal0"/>
-        <w:contextualSpacing w:val="0"/>
-        <w:rPr>
-          <w:rFonts w:ascii="Georgia" w:hAnsi="Georgia"/>
+        <w:t xml:space="preserve">Played with a jazz combo trio at local political fundraisers and events. </w:t>
+      </w:r>
+    </w:p>
+    <w:p>
+      <w:pPr>
+        <w:pStyle w:val="normal0"/>
+        <w:ind w:left="720"/>
+        <w:rPr>
+          <w:rFonts w:ascii="Georgia" w:eastAsia="Georgia" w:hAnsi="Georgia" w:cs="Georgia"/>
           <w:sz w:val="20"/>
           <w:szCs w:val="20"/>
         </w:rPr>

</xml_diff>